<commit_message>
update crawler docs with version information for dependencies
</commit_message>
<xml_diff>
--- a/crawler/doc/word/cs286a_crawler_architecture.docx
+++ b/crawler/doc/word/cs286a_crawler_architecture.docx
@@ -334,6 +334,25 @@
           <w:rtl w:val="0"/>
         </w:rPr>
         <w:t xml:space="preserve">Output files (.avro)</w:t>
+      </w:r>
+    </w:p>
+    <w:p>
+      <w:pPr>
+        <w:numPr>
+          <w:ilvl w:val="0"/>
+          <w:numId w:val="1"/>
+        </w:numPr>
+        <w:ind w:left="720" w:hanging="360"/>
+        <w:contextualSpacing w:val="1"/>
+        <w:rPr>
+          <w:u w:val="none"/>
+        </w:rPr>
+      </w:pPr>
+      <w:r>
+        <w:rPr>
+          <w:rtl w:val="0"/>
+        </w:rPr>
+        <w:t xml:space="preserve">NOTE: we are using Gobblin from commit beb2fdd00f786666a544265fc2377c4b823f64a1 from April 23, 2015</w:t>
       </w:r>
     </w:p>
     <w:p>

</xml_diff>